<commit_message>
Second to last familiarity request submission. A third will be needed to change Git links in the Fluency Review document.
</commit_message>
<xml_diff>
--- a/Familiarity Requests/Request 3 - Final Week/Completed Templates/Fluency Review #3.docx
+++ b/Familiarity Requests/Request 3 - Final Week/Completed Templates/Fluency Review #3.docx
@@ -1108,6 +1108,311 @@
                 <w:szCs w:val="22"/>
               </w:rPr>
             </w:pPr>
+            <w:r>
+              <w:rPr>
+                <w:sz w:val="22"/>
+                <w:szCs w:val="22"/>
+              </w:rPr>
+              <w:t xml:space="preserve">This class is a simple demonstrate of JUnit. It utilizes various JUnit assert methods, including </w:t>
+            </w:r>
+            <w:proofErr w:type="spellStart"/>
+            <w:proofErr w:type="gramStart"/>
+            <w:r>
+              <w:rPr>
+                <w:sz w:val="22"/>
+                <w:szCs w:val="22"/>
+              </w:rPr>
+              <w:t>assertEquals</w:t>
+            </w:r>
+            <w:proofErr w:type="spellEnd"/>
+            <w:r>
+              <w:rPr>
+                <w:sz w:val="22"/>
+                <w:szCs w:val="22"/>
+              </w:rPr>
+              <w:t>(</w:t>
+            </w:r>
+            <w:proofErr w:type="gramEnd"/>
+            <w:r>
+              <w:rPr>
+                <w:sz w:val="22"/>
+                <w:szCs w:val="22"/>
+              </w:rPr>
+              <w:t xml:space="preserve">), </w:t>
+            </w:r>
+            <w:proofErr w:type="spellStart"/>
+            <w:r>
+              <w:rPr>
+                <w:sz w:val="22"/>
+                <w:szCs w:val="22"/>
+              </w:rPr>
+              <w:t>assertTrue</w:t>
+            </w:r>
+            <w:proofErr w:type="spellEnd"/>
+            <w:r>
+              <w:rPr>
+                <w:sz w:val="22"/>
+                <w:szCs w:val="22"/>
+              </w:rPr>
+              <w:t xml:space="preserve">(), </w:t>
+            </w:r>
+            <w:proofErr w:type="spellStart"/>
+            <w:r>
+              <w:rPr>
+                <w:sz w:val="22"/>
+                <w:szCs w:val="22"/>
+              </w:rPr>
+              <w:t>assertNotSame</w:t>
+            </w:r>
+            <w:proofErr w:type="spellEnd"/>
+            <w:r>
+              <w:rPr>
+                <w:sz w:val="22"/>
+                <w:szCs w:val="22"/>
+              </w:rPr>
+              <w:t xml:space="preserve">(), and </w:t>
+            </w:r>
+            <w:proofErr w:type="spellStart"/>
+            <w:r>
+              <w:rPr>
+                <w:sz w:val="22"/>
+                <w:szCs w:val="22"/>
+              </w:rPr>
+              <w:t>assertNotNull</w:t>
+            </w:r>
+            <w:proofErr w:type="spellEnd"/>
+            <w:r>
+              <w:rPr>
+                <w:sz w:val="22"/>
+                <w:szCs w:val="22"/>
+              </w:rPr>
+              <w:t xml:space="preserve">(). When this test is run, it should only result in one failure, as the comparison between strings </w:t>
+            </w:r>
+            <w:proofErr w:type="spellStart"/>
+            <w:r>
+              <w:rPr>
+                <w:sz w:val="22"/>
+                <w:szCs w:val="22"/>
+              </w:rPr>
+              <w:t>hashOne</w:t>
+            </w:r>
+            <w:proofErr w:type="spellEnd"/>
+            <w:r>
+              <w:rPr>
+                <w:sz w:val="22"/>
+                <w:szCs w:val="22"/>
+              </w:rPr>
+              <w:t xml:space="preserve"> and </w:t>
+            </w:r>
+            <w:proofErr w:type="spellStart"/>
+            <w:r>
+              <w:rPr>
+                <w:sz w:val="22"/>
+                <w:szCs w:val="22"/>
+              </w:rPr>
+              <w:t>hashTwo</w:t>
+            </w:r>
+            <w:proofErr w:type="spellEnd"/>
+            <w:r>
+              <w:rPr>
+                <w:sz w:val="22"/>
+                <w:szCs w:val="22"/>
+              </w:rPr>
+              <w:t xml:space="preserve"> are not equal, on line 24.</w:t>
+            </w:r>
+          </w:p>
+          <w:p>
+            <w:pPr>
+              <w:rPr>
+                <w:sz w:val="22"/>
+                <w:szCs w:val="22"/>
+              </w:rPr>
+            </w:pPr>
+          </w:p>
+          <w:p>
+            <w:pPr>
+              <w:rPr>
+                <w:sz w:val="22"/>
+                <w:szCs w:val="22"/>
+              </w:rPr>
+            </w:pPr>
+            <w:r>
+              <w:rPr>
+                <w:sz w:val="22"/>
+                <w:szCs w:val="22"/>
+              </w:rPr>
+              <w:t xml:space="preserve">It creates three strings, two of which are identical, and one of which is different. It tests the first and second against each other (unequal), which should result in a test failure, in addition to comparing the first and third (equal) which should pass the </w:t>
+            </w:r>
+            <w:proofErr w:type="spellStart"/>
+            <w:proofErr w:type="gramStart"/>
+            <w:r>
+              <w:rPr>
+                <w:sz w:val="22"/>
+                <w:szCs w:val="22"/>
+              </w:rPr>
+              <w:t>assertEquals</w:t>
+            </w:r>
+            <w:proofErr w:type="spellEnd"/>
+            <w:r>
+              <w:rPr>
+                <w:sz w:val="22"/>
+                <w:szCs w:val="22"/>
+              </w:rPr>
+              <w:t>(</w:t>
+            </w:r>
+            <w:proofErr w:type="gramEnd"/>
+            <w:r>
+              <w:rPr>
+                <w:sz w:val="22"/>
+                <w:szCs w:val="22"/>
+              </w:rPr>
+              <w:t>) test.</w:t>
+            </w:r>
+          </w:p>
+          <w:p>
+            <w:pPr>
+              <w:rPr>
+                <w:sz w:val="22"/>
+                <w:szCs w:val="22"/>
+              </w:rPr>
+            </w:pPr>
+          </w:p>
+          <w:p>
+            <w:pPr>
+              <w:rPr>
+                <w:sz w:val="22"/>
+                <w:szCs w:val="22"/>
+              </w:rPr>
+            </w:pPr>
+            <w:r>
+              <w:rPr>
+                <w:sz w:val="22"/>
+                <w:szCs w:val="22"/>
+              </w:rPr>
+              <w:t xml:space="preserve">This class also solves a simple addition math problem. It has a </w:t>
+            </w:r>
+            <w:r>
+              <w:rPr>
+                <w:sz w:val="22"/>
+                <w:szCs w:val="22"/>
+              </w:rPr>
+              <w:lastRenderedPageBreak/>
+              <w:t xml:space="preserve">hardcoded answer to be compared against the actual answer. When correct, a boolean variable called flag it set to true, and that variable is passed through as an argument for the </w:t>
+            </w:r>
+            <w:proofErr w:type="spellStart"/>
+            <w:proofErr w:type="gramStart"/>
+            <w:r>
+              <w:rPr>
+                <w:sz w:val="22"/>
+                <w:szCs w:val="22"/>
+              </w:rPr>
+              <w:t>assertTrue</w:t>
+            </w:r>
+            <w:proofErr w:type="spellEnd"/>
+            <w:r>
+              <w:rPr>
+                <w:sz w:val="22"/>
+                <w:szCs w:val="22"/>
+              </w:rPr>
+              <w:t>(</w:t>
+            </w:r>
+            <w:proofErr w:type="gramEnd"/>
+            <w:r>
+              <w:rPr>
+                <w:sz w:val="22"/>
+                <w:szCs w:val="22"/>
+              </w:rPr>
+              <w:t xml:space="preserve">) method. The answer should be correct, meaning this should pass the </w:t>
+            </w:r>
+            <w:proofErr w:type="spellStart"/>
+            <w:proofErr w:type="gramStart"/>
+            <w:r>
+              <w:rPr>
+                <w:sz w:val="22"/>
+                <w:szCs w:val="22"/>
+              </w:rPr>
+              <w:t>assertTrue</w:t>
+            </w:r>
+            <w:proofErr w:type="spellEnd"/>
+            <w:r>
+              <w:rPr>
+                <w:sz w:val="22"/>
+                <w:szCs w:val="22"/>
+              </w:rPr>
+              <w:t>(</w:t>
+            </w:r>
+            <w:proofErr w:type="gramEnd"/>
+            <w:r>
+              <w:rPr>
+                <w:sz w:val="22"/>
+                <w:szCs w:val="22"/>
+              </w:rPr>
+              <w:t>) test.</w:t>
+            </w:r>
+          </w:p>
+          <w:p>
+            <w:pPr>
+              <w:rPr>
+                <w:sz w:val="22"/>
+                <w:szCs w:val="22"/>
+              </w:rPr>
+            </w:pPr>
+          </w:p>
+          <w:p>
+            <w:pPr>
+              <w:rPr>
+                <w:sz w:val="22"/>
+                <w:szCs w:val="22"/>
+              </w:rPr>
+            </w:pPr>
+            <w:r>
+              <w:rPr>
+                <w:sz w:val="22"/>
+                <w:szCs w:val="22"/>
+              </w:rPr>
+              <w:t xml:space="preserve">Additionally, this class creates three objects, none of which are identical, and uses the </w:t>
+            </w:r>
+            <w:proofErr w:type="spellStart"/>
+            <w:proofErr w:type="gramStart"/>
+            <w:r>
+              <w:rPr>
+                <w:sz w:val="22"/>
+                <w:szCs w:val="22"/>
+              </w:rPr>
+              <w:t>assertNotSame</w:t>
+            </w:r>
+            <w:proofErr w:type="spellEnd"/>
+            <w:r>
+              <w:rPr>
+                <w:sz w:val="22"/>
+                <w:szCs w:val="22"/>
+              </w:rPr>
+              <w:t>(</w:t>
+            </w:r>
+            <w:proofErr w:type="gramEnd"/>
+            <w:r>
+              <w:rPr>
+                <w:sz w:val="22"/>
+                <w:szCs w:val="22"/>
+              </w:rPr>
+              <w:t xml:space="preserve">) method to determine whether or not any of these object references point to the same object. They don’t, and thus it passes the test. The final test it makes, is calling the </w:t>
+            </w:r>
+            <w:proofErr w:type="gramStart"/>
+            <w:r>
+              <w:rPr>
+                <w:sz w:val="22"/>
+                <w:szCs w:val="22"/>
+              </w:rPr>
+              <w:t>getter(</w:t>
+            </w:r>
+            <w:proofErr w:type="gramEnd"/>
+            <w:r>
+              <w:rPr>
+                <w:sz w:val="22"/>
+                <w:szCs w:val="22"/>
+              </w:rPr>
+              <w:t>) methods of one of these objects, and determining whether or not its variables have null values. They do not, and hence this test is also passed.</w:t>
+            </w:r>
           </w:p>
         </w:tc>
         <w:tc>
@@ -1126,6 +1431,7 @@
                 <w:sz w:val="22"/>
                 <w:szCs w:val="22"/>
               </w:rPr>
+              <w:lastRenderedPageBreak/>
               <w:t>My code.</w:t>
             </w:r>
           </w:p>
@@ -1232,36 +1538,104 @@
     <w:p>
       <w:pPr>
         <w:rPr>
-          <w:sz w:val="22"/>
-          <w:szCs w:val="22"/>
-        </w:rPr>
-      </w:pPr>
-      <w:r>
-        <w:rPr>
-          <w:b/>
-          <w:sz w:val="22"/>
-          <w:szCs w:val="22"/>
-        </w:rPr>
-        <w:t>Teaching Video:</w:t>
-      </w:r>
-    </w:p>
-    <w:p>
-      <w:pPr>
-        <w:rPr>
-          <w:sz w:val="22"/>
-          <w:szCs w:val="22"/>
-        </w:rPr>
-      </w:pPr>
-      <w:r>
-        <w:rPr>
-          <w:b/>
-          <w:sz w:val="22"/>
-          <w:szCs w:val="22"/>
-        </w:rPr>
-        <w:t>Starting at:</w:t>
+          <w:b/>
+          <w:sz w:val="22"/>
+          <w:szCs w:val="22"/>
+        </w:rPr>
+      </w:pPr>
+    </w:p>
+    <w:p>
+      <w:pPr>
+        <w:rPr>
+          <w:sz w:val="22"/>
+          <w:szCs w:val="22"/>
+        </w:rPr>
+      </w:pPr>
+      <w:r>
+        <w:rPr>
+          <w:b/>
+          <w:sz w:val="22"/>
+          <w:szCs w:val="22"/>
+        </w:rPr>
+        <w:t xml:space="preserve">Note: </w:t>
+      </w:r>
+      <w:r>
+        <w:rPr>
+          <w:sz w:val="22"/>
+          <w:szCs w:val="22"/>
+        </w:rPr>
+        <w:t xml:space="preserve">You requested that I put my system level test into table format, although, from looking at it again, it seems to already be in table format, in an excel spreadsheet. It was very similar to the example you linked to me in your feedback, on the rubric. </w:t>
+      </w:r>
+      <w:proofErr w:type="gramStart"/>
+      <w:r>
+        <w:rPr>
+          <w:sz w:val="22"/>
+          <w:szCs w:val="22"/>
+        </w:rPr>
+        <w:t>So</w:t>
+      </w:r>
+      <w:proofErr w:type="gramEnd"/>
+      <w:r>
+        <w:rPr>
+          <w:sz w:val="22"/>
+          <w:szCs w:val="22"/>
+        </w:rPr>
+        <w:t xml:space="preserve"> I modified my existing table to look a little bit more like it.</w:t>
+      </w:r>
+    </w:p>
+    <w:p>
+      <w:pPr>
+        <w:rPr>
+          <w:sz w:val="22"/>
+          <w:szCs w:val="22"/>
+        </w:rPr>
+      </w:pPr>
+    </w:p>
+    <w:p>
+      <w:pPr>
+        <w:rPr>
+          <w:b/>
+          <w:sz w:val="22"/>
+          <w:szCs w:val="22"/>
+        </w:rPr>
+      </w:pPr>
+      <w:proofErr w:type="spellStart"/>
+      <w:r>
+        <w:rPr>
+          <w:b/>
+          <w:sz w:val="22"/>
+          <w:szCs w:val="22"/>
+        </w:rPr>
+        <w:t>GitLink</w:t>
+      </w:r>
+      <w:proofErr w:type="spellEnd"/>
+      <w:r>
+        <w:rPr>
+          <w:b/>
+          <w:sz w:val="22"/>
+          <w:szCs w:val="22"/>
+        </w:rPr>
+        <w:t xml:space="preserve">: </w:t>
       </w:r>
       <w:bookmarkStart w:id="0" w:name="_GoBack"/>
       <w:bookmarkEnd w:id="0"/>
+    </w:p>
+    <w:p>
+      <w:pPr>
+        <w:rPr>
+          <w:b/>
+          <w:sz w:val="22"/>
+          <w:szCs w:val="22"/>
+        </w:rPr>
+      </w:pPr>
+    </w:p>
+    <w:p>
+      <w:pPr>
+        <w:rPr>
+          <w:sz w:val="22"/>
+          <w:szCs w:val="22"/>
+        </w:rPr>
+      </w:pPr>
     </w:p>
     <w:sectPr>
       <w:pgSz w:w="12240" w:h="15840"/>

</xml_diff>

<commit_message>
Final familiarity request submission. Week 14.
</commit_message>
<xml_diff>
--- a/Familiarity Requests/Request 3 - Final Week/Completed Templates/Fluency Review #3.docx
+++ b/Familiarity Requests/Request 3 - Final Week/Completed Templates/Fluency Review #3.docx
@@ -504,7 +504,7 @@
                   <w:sz w:val="22"/>
                   <w:szCs w:val="22"/>
                 </w:rPr>
-                <w:t>https://github.com/alkire-jeremy/CIT360/blob/master/FR2/src/main/java/threads/ExecuteThreads.java</w:t>
+                <w:t>https://github.com/alkire-jeremy/CIT360/blob/master/FR2/src/main/java/threadsrevisted/ThreadsRevisted.java</w:t>
               </w:r>
             </w:hyperlink>
           </w:p>
@@ -1084,7 +1084,7 @@
                   <w:sz w:val="22"/>
                   <w:szCs w:val="22"/>
                 </w:rPr>
-                <w:t>https://github.com/alkire-jeremy/CIT360/blob/master/FR2/src/test/java/jackson/JacksonTest.java</w:t>
+                <w:t>https://github.com/alkire-jeremy/CIT360/blob/master/FR2/src/test/java/Assertions/AssertionsExample.java</w:t>
               </w:r>
             </w:hyperlink>
           </w:p>
@@ -1594,7 +1594,6 @@
     <w:p>
       <w:pPr>
         <w:rPr>
-          <w:b/>
           <w:sz w:val="22"/>
           <w:szCs w:val="22"/>
         </w:rPr>
@@ -1617,6 +1616,24 @@
         </w:rPr>
         <w:t xml:space="preserve">: </w:t>
       </w:r>
+      <w:hyperlink r:id="rId6" w:history="1">
+        <w:r>
+          <w:rPr>
+            <w:rStyle w:val="Hyperlink"/>
+            <w:sz w:val="22"/>
+            <w:szCs w:val="22"/>
+          </w:rPr>
+          <w:t>https://github.com/alkire-jeremy/CIT360/blob/master/Familiarity%20Requests/Request%203%20-%20Final%20Week/Documentation/Systems%20Level%20Test%20(Documentation).xlsx</w:t>
+        </w:r>
+      </w:hyperlink>
+    </w:p>
+    <w:p>
+      <w:pPr>
+        <w:rPr>
+          <w:sz w:val="22"/>
+          <w:szCs w:val="22"/>
+        </w:rPr>
+      </w:pPr>
       <w:bookmarkStart w:id="0" w:name="_GoBack"/>
       <w:bookmarkEnd w:id="0"/>
     </w:p>

</xml_diff>